<commit_message>
updated added  use case narrative
</commit_message>
<xml_diff>
--- a/Sda report(Ahmed).docx
+++ b/Sda report(Ahmed).docx
@@ -164,6 +164,7 @@
     <w:p/>
     <w:p>
       <w:r>
+        <w:lastRenderedPageBreak/>
         <w:t>4.1 Functional hierarchy</w:t>
       </w:r>
     </w:p>
@@ -195,7 +196,7 @@
                     </pic:cNvPicPr>
                   </pic:nvPicPr>
                   <pic:blipFill>
-                    <a:blip r:embed="rId4">
+                    <a:blip r:embed="rId5">
                       <a:extLst>
                         <a:ext uri="{28A0092B-C50C-407E-A947-70E740481C1C}">
                           <a14:useLocalDpi xmlns:a14="http://schemas.microsoft.com/office/drawing/2010/main" val="0"/>
@@ -240,6 +241,921 @@
     <w:p/>
     <w:p>
       <w:r>
+        <w:lastRenderedPageBreak/>
+        <w:t>4.2</w:t>
+      </w:r>
+    </w:p>
+    <w:tbl>
+      <w:tblPr>
+        <w:tblW w:w="0" w:type="auto"/>
+        <w:tblInd w:w="120" w:type="dxa"/>
+        <w:tblBorders>
+          <w:top w:val="single" w:sz="8" w:space="0" w:color="000000"/>
+          <w:left w:val="single" w:sz="8" w:space="0" w:color="000000"/>
+          <w:bottom w:val="single" w:sz="8" w:space="0" w:color="000000"/>
+          <w:right w:val="single" w:sz="8" w:space="0" w:color="000000"/>
+          <w:insideH w:val="single" w:sz="8" w:space="0" w:color="000000"/>
+          <w:insideV w:val="single" w:sz="8" w:space="0" w:color="000000"/>
+        </w:tblBorders>
+        <w:tblLayout w:type="fixed"/>
+        <w:tblCellMar>
+          <w:left w:w="0" w:type="dxa"/>
+          <w:right w:w="0" w:type="dxa"/>
+        </w:tblCellMar>
+        <w:tblLook w:val="01E0" w:firstRow="1" w:lastRow="1" w:firstColumn="1" w:lastColumn="1" w:noHBand="0" w:noVBand="0"/>
+      </w:tblPr>
+      <w:tblGrid>
+        <w:gridCol w:w="3401"/>
+        <w:gridCol w:w="6497"/>
+      </w:tblGrid>
+      <w:tr>
+        <w:trPr>
+          <w:trHeight w:val="487"/>
+        </w:trPr>
+        <w:tc>
+          <w:tcPr>
+            <w:tcW w:w="9898" w:type="dxa"/>
+            <w:gridSpan w:val="2"/>
+          </w:tcPr>
+          <w:p>
+            <w:pPr>
+              <w:pStyle w:val="TableParagraph"/>
+              <w:spacing w:before="134"/>
+              <w:ind w:left="85"/>
+              <w:rPr>
+                <w:b/>
+                <w:i/>
+                <w:sz w:val="18"/>
+                <w:szCs w:val="18"/>
+              </w:rPr>
+            </w:pPr>
+            <w:r>
+              <w:rPr>
+                <w:b/>
+                <w:i/>
+                <w:sz w:val="18"/>
+                <w:szCs w:val="18"/>
+              </w:rPr>
+              <w:t>Use Case Description</w:t>
+            </w:r>
+          </w:p>
+        </w:tc>
+      </w:tr>
+      <w:tr>
+        <w:trPr>
+          <w:trHeight w:val="483"/>
+        </w:trPr>
+        <w:tc>
+          <w:tcPr>
+            <w:tcW w:w="3401" w:type="dxa"/>
+          </w:tcPr>
+          <w:p>
+            <w:pPr>
+              <w:pStyle w:val="TableParagraph"/>
+              <w:spacing w:before="131"/>
+              <w:ind w:left="85"/>
+              <w:rPr>
+                <w:b/>
+                <w:i/>
+                <w:sz w:val="18"/>
+                <w:szCs w:val="18"/>
+              </w:rPr>
+            </w:pPr>
+            <w:r>
+              <w:rPr>
+                <w:b/>
+                <w:i/>
+                <w:sz w:val="18"/>
+                <w:szCs w:val="18"/>
+              </w:rPr>
+              <w:t>Use Case name: Workout Tracker App</w:t>
+            </w:r>
+          </w:p>
+        </w:tc>
+        <w:tc>
+          <w:tcPr>
+            <w:tcW w:w="6497" w:type="dxa"/>
+          </w:tcPr>
+          <w:p>
+            <w:pPr>
+              <w:pStyle w:val="TableParagraph"/>
+              <w:rPr>
+                <w:rFonts w:ascii="Times New Roman"/>
+                <w:sz w:val="18"/>
+                <w:szCs w:val="18"/>
+              </w:rPr>
+            </w:pPr>
+          </w:p>
+        </w:tc>
+      </w:tr>
+      <w:tr>
+        <w:trPr>
+          <w:trHeight w:val="486"/>
+        </w:trPr>
+        <w:tc>
+          <w:tcPr>
+            <w:tcW w:w="9898" w:type="dxa"/>
+            <w:gridSpan w:val="2"/>
+          </w:tcPr>
+          <w:p>
+            <w:pPr>
+              <w:pStyle w:val="TableParagraph"/>
+              <w:spacing w:before="133"/>
+              <w:ind w:left="85"/>
+              <w:rPr>
+                <w:b/>
+                <w:i/>
+                <w:sz w:val="18"/>
+                <w:szCs w:val="18"/>
+              </w:rPr>
+            </w:pPr>
+            <w:r>
+              <w:rPr>
+                <w:b/>
+                <w:i/>
+                <w:sz w:val="18"/>
+                <w:szCs w:val="18"/>
+              </w:rPr>
+              <w:t>Use Case Description: Fitness Application setup and navigation</w:t>
+            </w:r>
+          </w:p>
+        </w:tc>
+      </w:tr>
+      <w:tr>
+        <w:trPr>
+          <w:trHeight w:val="556"/>
+        </w:trPr>
+        <w:tc>
+          <w:tcPr>
+            <w:tcW w:w="3401" w:type="dxa"/>
+          </w:tcPr>
+          <w:p>
+            <w:pPr>
+              <w:pStyle w:val="TableParagraph"/>
+              <w:spacing w:before="131"/>
+              <w:ind w:left="85"/>
+              <w:rPr>
+                <w:b/>
+                <w:i/>
+                <w:sz w:val="18"/>
+                <w:szCs w:val="18"/>
+              </w:rPr>
+            </w:pPr>
+            <w:r>
+              <w:rPr>
+                <w:b/>
+                <w:i/>
+                <w:sz w:val="18"/>
+                <w:szCs w:val="18"/>
+              </w:rPr>
+              <w:t>Primary actor: User</w:t>
+            </w:r>
+          </w:p>
+        </w:tc>
+        <w:tc>
+          <w:tcPr>
+            <w:tcW w:w="6497" w:type="dxa"/>
+          </w:tcPr>
+          <w:p>
+            <w:pPr>
+              <w:pStyle w:val="TableParagraph"/>
+              <w:spacing w:before="131"/>
+              <w:ind w:left="86"/>
+              <w:rPr>
+                <w:b/>
+                <w:i/>
+                <w:sz w:val="18"/>
+                <w:szCs w:val="18"/>
+              </w:rPr>
+            </w:pPr>
+            <w:r>
+              <w:rPr>
+                <w:b/>
+                <w:i/>
+                <w:sz w:val="18"/>
+                <w:szCs w:val="18"/>
+              </w:rPr>
+              <w:t>Other actors: Database</w:t>
+            </w:r>
+          </w:p>
+        </w:tc>
+      </w:tr>
+      <w:tr>
+        <w:trPr>
+          <w:trHeight w:val="486"/>
+        </w:trPr>
+        <w:tc>
+          <w:tcPr>
+            <w:tcW w:w="3401" w:type="dxa"/>
+          </w:tcPr>
+          <w:p>
+            <w:pPr>
+              <w:pStyle w:val="TableParagraph"/>
+              <w:spacing w:before="133"/>
+              <w:ind w:left="85"/>
+              <w:rPr>
+                <w:b/>
+                <w:i/>
+                <w:sz w:val="18"/>
+                <w:szCs w:val="18"/>
+              </w:rPr>
+            </w:pPr>
+            <w:r>
+              <w:rPr>
+                <w:b/>
+                <w:i/>
+                <w:sz w:val="18"/>
+                <w:szCs w:val="18"/>
+              </w:rPr>
+              <w:t>Stakeholders: App Store</w:t>
+            </w:r>
+          </w:p>
+        </w:tc>
+        <w:tc>
+          <w:tcPr>
+            <w:tcW w:w="6497" w:type="dxa"/>
+          </w:tcPr>
+          <w:p>
+            <w:pPr>
+              <w:pStyle w:val="TableParagraph"/>
+              <w:rPr>
+                <w:rFonts w:ascii="Times New Roman"/>
+                <w:sz w:val="18"/>
+                <w:szCs w:val="18"/>
+              </w:rPr>
+            </w:pPr>
+          </w:p>
+        </w:tc>
+      </w:tr>
+      <w:tr>
+        <w:trPr>
+          <w:trHeight w:val="1185"/>
+        </w:trPr>
+        <w:tc>
+          <w:tcPr>
+            <w:tcW w:w="9898" w:type="dxa"/>
+            <w:gridSpan w:val="2"/>
+          </w:tcPr>
+          <w:p>
+            <w:pPr>
+              <w:pStyle w:val="TableParagraph"/>
+              <w:spacing w:before="131"/>
+              <w:ind w:left="85"/>
+              <w:rPr>
+                <w:b/>
+                <w:i/>
+                <w:sz w:val="18"/>
+                <w:szCs w:val="18"/>
+              </w:rPr>
+            </w:pPr>
+            <w:r>
+              <w:rPr>
+                <w:b/>
+                <w:i/>
+                <w:sz w:val="18"/>
+                <w:szCs w:val="18"/>
+              </w:rPr>
+              <w:t>Relationships</w:t>
+            </w:r>
+          </w:p>
+          <w:p>
+            <w:pPr>
+              <w:pStyle w:val="TableParagraph"/>
+              <w:numPr>
+                <w:ilvl w:val="0"/>
+                <w:numId w:val="1"/>
+              </w:numPr>
+              <w:tabs>
+                <w:tab w:val="left" w:pos="805"/>
+                <w:tab w:val="left" w:pos="806"/>
+              </w:tabs>
+              <w:spacing w:before="120"/>
+              <w:ind w:hanging="361"/>
+              <w:rPr>
+                <w:b/>
+                <w:i/>
+                <w:sz w:val="18"/>
+                <w:szCs w:val="18"/>
+              </w:rPr>
+            </w:pPr>
+            <w:proofErr w:type="spellStart"/>
+            <w:proofErr w:type="gramStart"/>
+            <w:r>
+              <w:rPr>
+                <w:b/>
+                <w:i/>
+                <w:sz w:val="18"/>
+                <w:szCs w:val="18"/>
+              </w:rPr>
+              <w:t>Includes:Create</w:t>
+            </w:r>
+            <w:proofErr w:type="spellEnd"/>
+            <w:proofErr w:type="gramEnd"/>
+            <w:r>
+              <w:rPr>
+                <w:b/>
+                <w:i/>
+                <w:sz w:val="18"/>
+                <w:szCs w:val="18"/>
+              </w:rPr>
+              <w:t xml:space="preserve"> User, Signup, Workout, Diet Plan, Settings, Logs</w:t>
+            </w:r>
+          </w:p>
+          <w:p>
+            <w:pPr>
+              <w:pStyle w:val="TableParagraph"/>
+              <w:numPr>
+                <w:ilvl w:val="0"/>
+                <w:numId w:val="1"/>
+              </w:numPr>
+              <w:tabs>
+                <w:tab w:val="left" w:pos="805"/>
+                <w:tab w:val="left" w:pos="806"/>
+              </w:tabs>
+              <w:spacing w:before="121"/>
+              <w:ind w:hanging="361"/>
+              <w:rPr>
+                <w:b/>
+                <w:i/>
+                <w:sz w:val="18"/>
+                <w:szCs w:val="18"/>
+              </w:rPr>
+            </w:pPr>
+            <w:r>
+              <w:rPr>
+                <w:b/>
+                <w:i/>
+                <w:sz w:val="18"/>
+                <w:szCs w:val="18"/>
+              </w:rPr>
+              <w:t>Extends: Login, Navigation</w:t>
+            </w:r>
+          </w:p>
+        </w:tc>
+      </w:tr>
+      <w:tr>
+        <w:trPr>
+          <w:trHeight w:val="1177"/>
+        </w:trPr>
+        <w:tc>
+          <w:tcPr>
+            <w:tcW w:w="9898" w:type="dxa"/>
+            <w:gridSpan w:val="2"/>
+          </w:tcPr>
+          <w:p>
+            <w:pPr>
+              <w:pStyle w:val="TableParagraph"/>
+              <w:spacing w:before="131"/>
+              <w:ind w:left="85"/>
+              <w:rPr>
+                <w:b/>
+                <w:i/>
+                <w:sz w:val="18"/>
+                <w:szCs w:val="18"/>
+              </w:rPr>
+            </w:pPr>
+            <w:r>
+              <w:rPr>
+                <w:b/>
+                <w:i/>
+                <w:sz w:val="18"/>
+                <w:szCs w:val="18"/>
+              </w:rPr>
+              <w:t>Pre-conditions:</w:t>
+            </w:r>
+          </w:p>
+          <w:p>
+            <w:pPr>
+              <w:pStyle w:val="TableParagraph"/>
+              <w:numPr>
+                <w:ilvl w:val="0"/>
+                <w:numId w:val="2"/>
+              </w:numPr>
+              <w:spacing w:before="131"/>
+              <w:rPr>
+                <w:b/>
+                <w:i/>
+                <w:sz w:val="18"/>
+                <w:szCs w:val="18"/>
+              </w:rPr>
+            </w:pPr>
+            <w:r>
+              <w:rPr>
+                <w:b/>
+                <w:i/>
+                <w:sz w:val="18"/>
+                <w:szCs w:val="18"/>
+              </w:rPr>
+              <w:t>Internet Connection</w:t>
+            </w:r>
+          </w:p>
+          <w:p>
+            <w:pPr>
+              <w:pStyle w:val="TableParagraph"/>
+              <w:numPr>
+                <w:ilvl w:val="0"/>
+                <w:numId w:val="2"/>
+              </w:numPr>
+              <w:spacing w:before="131"/>
+              <w:rPr>
+                <w:b/>
+                <w:i/>
+                <w:sz w:val="18"/>
+                <w:szCs w:val="18"/>
+              </w:rPr>
+            </w:pPr>
+            <w:r>
+              <w:rPr>
+                <w:b/>
+                <w:i/>
+                <w:sz w:val="18"/>
+                <w:szCs w:val="18"/>
+              </w:rPr>
+              <w:t>Register as User</w:t>
+            </w:r>
+          </w:p>
+        </w:tc>
+      </w:tr>
+      <w:tr>
+        <w:trPr>
+          <w:trHeight w:val="1551"/>
+        </w:trPr>
+        <w:tc>
+          <w:tcPr>
+            <w:tcW w:w="9898" w:type="dxa"/>
+            <w:gridSpan w:val="2"/>
+          </w:tcPr>
+          <w:p>
+            <w:pPr>
+              <w:pStyle w:val="TableParagraph"/>
+              <w:spacing w:before="133"/>
+              <w:ind w:left="85"/>
+              <w:rPr>
+                <w:b/>
+                <w:i/>
+                <w:sz w:val="18"/>
+                <w:szCs w:val="18"/>
+              </w:rPr>
+            </w:pPr>
+            <w:r>
+              <w:rPr>
+                <w:b/>
+                <w:i/>
+                <w:sz w:val="18"/>
+                <w:szCs w:val="18"/>
+              </w:rPr>
+              <w:t>Flow of Events:</w:t>
+            </w:r>
+          </w:p>
+          <w:p>
+            <w:pPr>
+              <w:pStyle w:val="TableParagraph"/>
+              <w:numPr>
+                <w:ilvl w:val="0"/>
+                <w:numId w:val="4"/>
+              </w:numPr>
+              <w:spacing w:before="133"/>
+              <w:rPr>
+                <w:b/>
+                <w:i/>
+                <w:sz w:val="18"/>
+                <w:szCs w:val="18"/>
+              </w:rPr>
+            </w:pPr>
+            <w:r>
+              <w:rPr>
+                <w:b/>
+                <w:i/>
+                <w:sz w:val="18"/>
+                <w:szCs w:val="18"/>
+              </w:rPr>
+              <w:t>User registers account by signing up and entering their details</w:t>
+            </w:r>
+          </w:p>
+          <w:p>
+            <w:pPr>
+              <w:pStyle w:val="TableParagraph"/>
+              <w:numPr>
+                <w:ilvl w:val="0"/>
+                <w:numId w:val="4"/>
+              </w:numPr>
+              <w:spacing w:before="133"/>
+              <w:rPr>
+                <w:b/>
+                <w:i/>
+                <w:sz w:val="18"/>
+                <w:szCs w:val="18"/>
+              </w:rPr>
+            </w:pPr>
+            <w:r>
+              <w:rPr>
+                <w:b/>
+                <w:i/>
+                <w:sz w:val="18"/>
+                <w:szCs w:val="18"/>
+              </w:rPr>
+              <w:t>User chooses their workout and diet plan</w:t>
+            </w:r>
+          </w:p>
+          <w:p>
+            <w:pPr>
+              <w:pStyle w:val="TableParagraph"/>
+              <w:numPr>
+                <w:ilvl w:val="0"/>
+                <w:numId w:val="4"/>
+              </w:numPr>
+              <w:spacing w:before="133"/>
+              <w:rPr>
+                <w:b/>
+                <w:i/>
+                <w:sz w:val="18"/>
+                <w:szCs w:val="18"/>
+              </w:rPr>
+            </w:pPr>
+            <w:r>
+              <w:rPr>
+                <w:b/>
+                <w:i/>
+                <w:sz w:val="18"/>
+                <w:szCs w:val="18"/>
+              </w:rPr>
+              <w:t>User is navigated to the login page to login</w:t>
+            </w:r>
+          </w:p>
+          <w:p>
+            <w:pPr>
+              <w:pStyle w:val="TableParagraph"/>
+              <w:numPr>
+                <w:ilvl w:val="0"/>
+                <w:numId w:val="4"/>
+              </w:numPr>
+              <w:spacing w:before="133"/>
+              <w:rPr>
+                <w:b/>
+                <w:i/>
+                <w:sz w:val="18"/>
+                <w:szCs w:val="18"/>
+              </w:rPr>
+            </w:pPr>
+            <w:r>
+              <w:rPr>
+                <w:b/>
+                <w:i/>
+                <w:sz w:val="18"/>
+                <w:szCs w:val="18"/>
+              </w:rPr>
+              <w:t>After successfully logging in, the user can navigate in the app using the navigation bar</w:t>
+            </w:r>
+          </w:p>
+          <w:p>
+            <w:pPr>
+              <w:pStyle w:val="TableParagraph"/>
+              <w:numPr>
+                <w:ilvl w:val="0"/>
+                <w:numId w:val="4"/>
+              </w:numPr>
+              <w:spacing w:before="133"/>
+              <w:rPr>
+                <w:b/>
+                <w:i/>
+                <w:sz w:val="18"/>
+                <w:szCs w:val="18"/>
+              </w:rPr>
+            </w:pPr>
+            <w:r>
+              <w:rPr>
+                <w:b/>
+                <w:i/>
+                <w:sz w:val="18"/>
+                <w:szCs w:val="18"/>
+              </w:rPr>
+              <w:t>The user may choose between home, workout, diet, log and profile</w:t>
+            </w:r>
+          </w:p>
+          <w:p>
+            <w:pPr>
+              <w:pStyle w:val="TableParagraph"/>
+              <w:numPr>
+                <w:ilvl w:val="0"/>
+                <w:numId w:val="4"/>
+              </w:numPr>
+              <w:spacing w:before="133"/>
+              <w:rPr>
+                <w:b/>
+                <w:i/>
+                <w:sz w:val="18"/>
+                <w:szCs w:val="18"/>
+              </w:rPr>
+            </w:pPr>
+            <w:r>
+              <w:rPr>
+                <w:b/>
+                <w:i/>
+                <w:sz w:val="18"/>
+                <w:szCs w:val="18"/>
+              </w:rPr>
+              <w:t>In home the user can navigate to explore exercises or set up a new workout</w:t>
+            </w:r>
+          </w:p>
+          <w:p>
+            <w:pPr>
+              <w:pStyle w:val="TableParagraph"/>
+              <w:numPr>
+                <w:ilvl w:val="0"/>
+                <w:numId w:val="4"/>
+              </w:numPr>
+              <w:spacing w:before="133"/>
+              <w:rPr>
+                <w:b/>
+                <w:i/>
+                <w:sz w:val="18"/>
+                <w:szCs w:val="18"/>
+              </w:rPr>
+            </w:pPr>
+            <w:r>
+              <w:rPr>
+                <w:b/>
+                <w:i/>
+                <w:sz w:val="18"/>
+                <w:szCs w:val="18"/>
+              </w:rPr>
+              <w:t>In workout the user can start and complete his daily workouts</w:t>
+            </w:r>
+          </w:p>
+          <w:p>
+            <w:pPr>
+              <w:pStyle w:val="TableParagraph"/>
+              <w:numPr>
+                <w:ilvl w:val="0"/>
+                <w:numId w:val="4"/>
+              </w:numPr>
+              <w:spacing w:before="133"/>
+              <w:rPr>
+                <w:b/>
+                <w:i/>
+                <w:sz w:val="18"/>
+                <w:szCs w:val="18"/>
+              </w:rPr>
+            </w:pPr>
+            <w:r>
+              <w:rPr>
+                <w:b/>
+                <w:i/>
+                <w:sz w:val="18"/>
+                <w:szCs w:val="18"/>
+              </w:rPr>
+              <w:t>In diet the user can see his daily diet plan</w:t>
+            </w:r>
+          </w:p>
+          <w:p>
+            <w:pPr>
+              <w:pStyle w:val="TableParagraph"/>
+              <w:numPr>
+                <w:ilvl w:val="0"/>
+                <w:numId w:val="4"/>
+              </w:numPr>
+              <w:spacing w:before="133"/>
+              <w:rPr>
+                <w:b/>
+                <w:i/>
+                <w:sz w:val="18"/>
+                <w:szCs w:val="18"/>
+              </w:rPr>
+            </w:pPr>
+            <w:r>
+              <w:rPr>
+                <w:b/>
+                <w:i/>
+                <w:sz w:val="18"/>
+                <w:szCs w:val="18"/>
+              </w:rPr>
+              <w:t>In logs the user can see his daily workout history and clear them</w:t>
+            </w:r>
+          </w:p>
+          <w:p>
+            <w:pPr>
+              <w:pStyle w:val="TableParagraph"/>
+              <w:numPr>
+                <w:ilvl w:val="0"/>
+                <w:numId w:val="4"/>
+              </w:numPr>
+              <w:spacing w:before="133"/>
+              <w:rPr>
+                <w:b/>
+                <w:i/>
+                <w:sz w:val="18"/>
+                <w:szCs w:val="18"/>
+              </w:rPr>
+            </w:pPr>
+            <w:r>
+              <w:rPr>
+                <w:b/>
+                <w:i/>
+                <w:sz w:val="18"/>
+                <w:szCs w:val="18"/>
+              </w:rPr>
+              <w:t>In profile the user can view his stats or go to settings</w:t>
+            </w:r>
+          </w:p>
+          <w:p>
+            <w:pPr>
+              <w:pStyle w:val="TableParagraph"/>
+              <w:numPr>
+                <w:ilvl w:val="0"/>
+                <w:numId w:val="4"/>
+              </w:numPr>
+              <w:spacing w:before="133"/>
+              <w:rPr>
+                <w:b/>
+                <w:i/>
+                <w:sz w:val="18"/>
+                <w:szCs w:val="18"/>
+              </w:rPr>
+            </w:pPr>
+            <w:r>
+              <w:rPr>
+                <w:b/>
+                <w:i/>
+                <w:sz w:val="18"/>
+                <w:szCs w:val="18"/>
+              </w:rPr>
+              <w:t>The user can change settings which include changing name, setting workout alarm or toggle between color modes</w:t>
+            </w:r>
+          </w:p>
+          <w:p>
+            <w:pPr>
+              <w:pStyle w:val="TableParagraph"/>
+              <w:numPr>
+                <w:ilvl w:val="0"/>
+                <w:numId w:val="4"/>
+              </w:numPr>
+              <w:spacing w:before="133"/>
+              <w:rPr>
+                <w:b/>
+                <w:i/>
+                <w:sz w:val="18"/>
+                <w:szCs w:val="18"/>
+              </w:rPr>
+            </w:pPr>
+            <w:r>
+              <w:rPr>
+                <w:b/>
+                <w:i/>
+                <w:sz w:val="18"/>
+                <w:szCs w:val="18"/>
+              </w:rPr>
+              <w:t xml:space="preserve">The user can also logout through the settings page </w:t>
+            </w:r>
+          </w:p>
+        </w:tc>
+      </w:tr>
+      <w:tr>
+        <w:trPr>
+          <w:trHeight w:val="835"/>
+        </w:trPr>
+        <w:tc>
+          <w:tcPr>
+            <w:tcW w:w="9898" w:type="dxa"/>
+            <w:gridSpan w:val="2"/>
+          </w:tcPr>
+          <w:p>
+            <w:pPr>
+              <w:pStyle w:val="TableParagraph"/>
+              <w:spacing w:before="23" w:line="340" w:lineRule="atLeast"/>
+              <w:ind w:left="85" w:right="6300"/>
+              <w:rPr>
+                <w:b/>
+                <w:i/>
+                <w:sz w:val="18"/>
+                <w:szCs w:val="18"/>
+              </w:rPr>
+            </w:pPr>
+            <w:r>
+              <w:rPr>
+                <w:b/>
+                <w:i/>
+                <w:sz w:val="18"/>
+                <w:szCs w:val="18"/>
+              </w:rPr>
+              <w:t>Alternative and exceptional flows:</w:t>
+            </w:r>
+          </w:p>
+          <w:p>
+            <w:pPr>
+              <w:pStyle w:val="TableParagraph"/>
+              <w:numPr>
+                <w:ilvl w:val="0"/>
+                <w:numId w:val="5"/>
+              </w:numPr>
+              <w:spacing w:before="23" w:line="340" w:lineRule="atLeast"/>
+              <w:ind w:right="6300"/>
+              <w:rPr>
+                <w:b/>
+                <w:i/>
+                <w:sz w:val="18"/>
+                <w:szCs w:val="18"/>
+              </w:rPr>
+            </w:pPr>
+            <w:r>
+              <w:rPr>
+                <w:b/>
+                <w:i/>
+                <w:sz w:val="18"/>
+                <w:szCs w:val="18"/>
+              </w:rPr>
+              <w:t>The user will be prompted if a user with same name or email already exists</w:t>
+            </w:r>
+          </w:p>
+          <w:p>
+            <w:pPr>
+              <w:pStyle w:val="TableParagraph"/>
+              <w:numPr>
+                <w:ilvl w:val="0"/>
+                <w:numId w:val="5"/>
+              </w:numPr>
+              <w:spacing w:before="23" w:line="340" w:lineRule="atLeast"/>
+              <w:ind w:right="6300"/>
+              <w:rPr>
+                <w:b/>
+                <w:i/>
+                <w:sz w:val="18"/>
+                <w:szCs w:val="18"/>
+              </w:rPr>
+            </w:pPr>
+            <w:r>
+              <w:rPr>
+                <w:b/>
+                <w:i/>
+                <w:sz w:val="18"/>
+                <w:szCs w:val="18"/>
+              </w:rPr>
+              <w:t>The user will be prompted if wrong username or password is insert</w:t>
+            </w:r>
+          </w:p>
+        </w:tc>
+      </w:tr>
+      <w:tr>
+        <w:trPr>
+          <w:trHeight w:val="836"/>
+        </w:trPr>
+        <w:tc>
+          <w:tcPr>
+            <w:tcW w:w="9898" w:type="dxa"/>
+            <w:gridSpan w:val="2"/>
+          </w:tcPr>
+          <w:p>
+            <w:pPr>
+              <w:pStyle w:val="TableParagraph"/>
+              <w:spacing w:before="133"/>
+              <w:ind w:left="85"/>
+              <w:rPr>
+                <w:b/>
+                <w:i/>
+                <w:sz w:val="18"/>
+                <w:szCs w:val="18"/>
+              </w:rPr>
+            </w:pPr>
+            <w:r>
+              <w:rPr>
+                <w:b/>
+                <w:i/>
+                <w:sz w:val="18"/>
+                <w:szCs w:val="18"/>
+              </w:rPr>
+              <w:lastRenderedPageBreak/>
+              <w:t>Post-conditions:</w:t>
+            </w:r>
+          </w:p>
+          <w:p>
+            <w:pPr>
+              <w:pStyle w:val="TableParagraph"/>
+              <w:numPr>
+                <w:ilvl w:val="0"/>
+                <w:numId w:val="3"/>
+              </w:numPr>
+              <w:spacing w:before="133"/>
+              <w:rPr>
+                <w:b/>
+                <w:i/>
+                <w:sz w:val="18"/>
+                <w:szCs w:val="18"/>
+              </w:rPr>
+            </w:pPr>
+          </w:p>
+        </w:tc>
+      </w:tr>
+    </w:tbl>
+    <w:p/>
+    <w:p/>
+    <w:p/>
+    <w:p/>
+    <w:p/>
+    <w:p/>
+    <w:p/>
+    <w:p/>
+    <w:p/>
+    <w:p>
+      <w:r>
         <w:t>Use Case Diagram</w:t>
       </w:r>
     </w:p>
@@ -266,7 +1182,7 @@
                     </pic:cNvPicPr>
                   </pic:nvPicPr>
                   <pic:blipFill>
-                    <a:blip r:embed="rId5">
+                    <a:blip r:embed="rId6">
                       <a:extLst>
                         <a:ext uri="{28A0092B-C50C-407E-A947-70E740481C1C}">
                           <a14:useLocalDpi xmlns:a14="http://schemas.microsoft.com/office/drawing/2010/main" val="0"/>
@@ -319,6 +1235,7 @@
         <w:rPr>
           <w:noProof/>
         </w:rPr>
+        <w:lastRenderedPageBreak/>
         <w:drawing>
           <wp:inline distT="0" distB="0" distL="0" distR="0" wp14:anchorId="79398090" wp14:editId="28A34789">
             <wp:extent cx="5279390" cy="7927975"/>
@@ -337,7 +1254,7 @@
                     </pic:cNvPicPr>
                   </pic:nvPicPr>
                   <pic:blipFill>
-                    <a:blip r:embed="rId6">
+                    <a:blip r:embed="rId7">
                       <a:extLst>
                         <a:ext uri="{28A0092B-C50C-407E-A947-70E740481C1C}">
                           <a14:useLocalDpi xmlns:a14="http://schemas.microsoft.com/office/drawing/2010/main" val="0"/>
@@ -379,6 +1296,7 @@
         <w:rPr>
           <w:noProof/>
         </w:rPr>
+        <w:lastRenderedPageBreak/>
         <w:drawing>
           <wp:inline distT="0" distB="0" distL="0" distR="0" wp14:anchorId="54EB5F16" wp14:editId="50A58E14">
             <wp:extent cx="5840083" cy="7869053"/>
@@ -397,7 +1315,7 @@
                     </pic:cNvPicPr>
                   </pic:nvPicPr>
                   <pic:blipFill>
-                    <a:blip r:embed="rId7">
+                    <a:blip r:embed="rId8">
                       <a:extLst>
                         <a:ext uri="{28A0092B-C50C-407E-A947-70E740481C1C}">
                           <a14:useLocalDpi xmlns:a14="http://schemas.microsoft.com/office/drawing/2010/main" val="0"/>
@@ -439,6 +1357,7 @@
         <w:rPr>
           <w:noProof/>
         </w:rPr>
+        <w:lastRenderedPageBreak/>
         <w:drawing>
           <wp:inline distT="0" distB="0" distL="0" distR="0" wp14:anchorId="6B26BA0F" wp14:editId="6CE588BA">
             <wp:extent cx="5943600" cy="6314440"/>
@@ -457,7 +1376,7 @@
                     </pic:cNvPicPr>
                   </pic:nvPicPr>
                   <pic:blipFill>
-                    <a:blip r:embed="rId8">
+                    <a:blip r:embed="rId9">
                       <a:extLst>
                         <a:ext uri="{28A0092B-C50C-407E-A947-70E740481C1C}">
                           <a14:useLocalDpi xmlns:a14="http://schemas.microsoft.com/office/drawing/2010/main" val="0"/>
@@ -504,6 +1423,7 @@
         <w:rPr>
           <w:noProof/>
         </w:rPr>
+        <w:lastRenderedPageBreak/>
         <w:drawing>
           <wp:inline distT="0" distB="0" distL="0" distR="0" wp14:anchorId="4369FCBD" wp14:editId="44CC9E24">
             <wp:extent cx="5727700" cy="4770120"/>
@@ -522,7 +1442,7 @@
                     </pic:cNvPicPr>
                   </pic:nvPicPr>
                   <pic:blipFill>
-                    <a:blip r:embed="rId9">
+                    <a:blip r:embed="rId10">
                       <a:extLst>
                         <a:ext uri="{28A0092B-C50C-407E-A947-70E740481C1C}">
                           <a14:useLocalDpi xmlns:a14="http://schemas.microsoft.com/office/drawing/2010/main" val="0"/>
@@ -567,6 +1487,7 @@
     <w:p/>
     <w:p>
       <w:r>
+        <w:lastRenderedPageBreak/>
         <w:t>Class Diagram</w:t>
       </w:r>
       <w:r>
@@ -591,7 +1512,7 @@
                     </pic:cNvPicPr>
                   </pic:nvPicPr>
                   <pic:blipFill>
-                    <a:blip r:embed="rId10">
+                    <a:blip r:embed="rId11">
                       <a:extLst>
                         <a:ext uri="{28A0092B-C50C-407E-A947-70E740481C1C}">
                           <a14:useLocalDpi xmlns:a14="http://schemas.microsoft.com/office/drawing/2010/main" val="0"/>
@@ -633,6 +1554,540 @@
     </w:sectPr>
   </w:body>
 </w:document>
+</file>
+
+<file path=word/numbering.xml><?xml version="1.0" encoding="utf-8"?>
+<w:numbering xmlns:wpc="http://schemas.microsoft.com/office/word/2010/wordprocessingCanvas" xmlns:cx="http://schemas.microsoft.com/office/drawing/2014/chartex" xmlns:cx1="http://schemas.microsoft.com/office/drawing/2015/9/8/chartex" xmlns:cx2="http://schemas.microsoft.com/office/drawing/2015/10/21/chartex" xmlns:cx3="http://schemas.microsoft.com/office/drawing/2016/5/9/chartex" xmlns:cx4="http://schemas.microsoft.com/office/drawing/2016/5/10/chartex" xmlns:cx5="http://schemas.microsoft.com/office/drawing/2016/5/11/chartex" xmlns:cx6="http://schemas.microsoft.com/office/drawing/2016/5/12/chartex" xmlns:cx7="http://schemas.microsoft.com/office/drawing/2016/5/13/chartex" xmlns:cx8="http://schemas.microsoft.com/office/drawing/2016/5/14/chartex" xmlns:mc="http://schemas.openxmlformats.org/markup-compatibility/2006" xmlns:aink="http://schemas.microsoft.com/office/drawing/2016/ink" xmlns:am3d="http://schemas.microsoft.com/office/drawing/2017/model3d" xmlns:o="urn:schemas-microsoft-com:office:office" xmlns:r="http://schemas.openxmlformats.org/officeDocument/2006/relationships" xmlns:m="http://schemas.openxmlformats.org/officeDocument/2006/math" xmlns:v="urn:schemas-microsoft-com:vml" xmlns:wp14="http://schemas.microsoft.com/office/word/2010/wordprocessingDrawing" xmlns:wp="http://schemas.openxmlformats.org/drawingml/2006/wordprocessingDrawing" xmlns:w10="urn:schemas-microsoft-com:office:word" xmlns:w="http://schemas.openxmlformats.org/wordprocessingml/2006/main" xmlns:w14="http://schemas.microsoft.com/office/word/2010/wordml" xmlns:w15="http://schemas.microsoft.com/office/word/2012/wordml" xmlns:w16cex="http://schemas.microsoft.com/office/word/2018/wordml/cex" xmlns:w16cid="http://schemas.microsoft.com/office/word/2016/wordml/cid" xmlns:w16="http://schemas.microsoft.com/office/word/2018/wordml" xmlns:w16se="http://schemas.microsoft.com/office/word/2015/wordml/symex" xmlns:wpg="http://schemas.microsoft.com/office/word/2010/wordprocessingGroup" xmlns:wpi="http://schemas.microsoft.com/office/word/2010/wordprocessingInk" xmlns:wne="http://schemas.microsoft.com/office/word/2006/wordml" xmlns:wps="http://schemas.microsoft.com/office/word/2010/wordprocessingShape" mc:Ignorable="w14 w15 w16se w16cid w16 w16cex wp14">
+  <w:abstractNum w:abstractNumId="0" w15:restartNumberingAfterBreak="0">
+    <w:nsid w:val="08194986"/>
+    <w:multiLevelType w:val="hybridMultilevel"/>
+    <w:tmpl w:val="A92800F4"/>
+    <w:lvl w:ilvl="0" w:tplc="04090005">
+      <w:start w:val="1"/>
+      <w:numFmt w:val="bullet"/>
+      <w:lvlText w:val=""/>
+      <w:lvlJc w:val="left"/>
+      <w:pPr>
+        <w:ind w:left="805" w:hanging="360"/>
+      </w:pPr>
+      <w:rPr>
+        <w:rFonts w:ascii="Wingdings" w:hAnsi="Wingdings" w:hint="default"/>
+      </w:rPr>
+    </w:lvl>
+    <w:lvl w:ilvl="1" w:tplc="04090003" w:tentative="1">
+      <w:start w:val="1"/>
+      <w:numFmt w:val="bullet"/>
+      <w:lvlText w:val="o"/>
+      <w:lvlJc w:val="left"/>
+      <w:pPr>
+        <w:ind w:left="1525" w:hanging="360"/>
+      </w:pPr>
+      <w:rPr>
+        <w:rFonts w:ascii="Courier New" w:hAnsi="Courier New" w:cs="Courier New" w:hint="default"/>
+      </w:rPr>
+    </w:lvl>
+    <w:lvl w:ilvl="2" w:tplc="04090005" w:tentative="1">
+      <w:start w:val="1"/>
+      <w:numFmt w:val="bullet"/>
+      <w:lvlText w:val=""/>
+      <w:lvlJc w:val="left"/>
+      <w:pPr>
+        <w:ind w:left="2245" w:hanging="360"/>
+      </w:pPr>
+      <w:rPr>
+        <w:rFonts w:ascii="Wingdings" w:hAnsi="Wingdings" w:hint="default"/>
+      </w:rPr>
+    </w:lvl>
+    <w:lvl w:ilvl="3" w:tplc="04090001" w:tentative="1">
+      <w:start w:val="1"/>
+      <w:numFmt w:val="bullet"/>
+      <w:lvlText w:val=""/>
+      <w:lvlJc w:val="left"/>
+      <w:pPr>
+        <w:ind w:left="2965" w:hanging="360"/>
+      </w:pPr>
+      <w:rPr>
+        <w:rFonts w:ascii="Symbol" w:hAnsi="Symbol" w:hint="default"/>
+      </w:rPr>
+    </w:lvl>
+    <w:lvl w:ilvl="4" w:tplc="04090003" w:tentative="1">
+      <w:start w:val="1"/>
+      <w:numFmt w:val="bullet"/>
+      <w:lvlText w:val="o"/>
+      <w:lvlJc w:val="left"/>
+      <w:pPr>
+        <w:ind w:left="3685" w:hanging="360"/>
+      </w:pPr>
+      <w:rPr>
+        <w:rFonts w:ascii="Courier New" w:hAnsi="Courier New" w:cs="Courier New" w:hint="default"/>
+      </w:rPr>
+    </w:lvl>
+    <w:lvl w:ilvl="5" w:tplc="04090005" w:tentative="1">
+      <w:start w:val="1"/>
+      <w:numFmt w:val="bullet"/>
+      <w:lvlText w:val=""/>
+      <w:lvlJc w:val="left"/>
+      <w:pPr>
+        <w:ind w:left="4405" w:hanging="360"/>
+      </w:pPr>
+      <w:rPr>
+        <w:rFonts w:ascii="Wingdings" w:hAnsi="Wingdings" w:hint="default"/>
+      </w:rPr>
+    </w:lvl>
+    <w:lvl w:ilvl="6" w:tplc="04090001" w:tentative="1">
+      <w:start w:val="1"/>
+      <w:numFmt w:val="bullet"/>
+      <w:lvlText w:val=""/>
+      <w:lvlJc w:val="left"/>
+      <w:pPr>
+        <w:ind w:left="5125" w:hanging="360"/>
+      </w:pPr>
+      <w:rPr>
+        <w:rFonts w:ascii="Symbol" w:hAnsi="Symbol" w:hint="default"/>
+      </w:rPr>
+    </w:lvl>
+    <w:lvl w:ilvl="7" w:tplc="04090003" w:tentative="1">
+      <w:start w:val="1"/>
+      <w:numFmt w:val="bullet"/>
+      <w:lvlText w:val="o"/>
+      <w:lvlJc w:val="left"/>
+      <w:pPr>
+        <w:ind w:left="5845" w:hanging="360"/>
+      </w:pPr>
+      <w:rPr>
+        <w:rFonts w:ascii="Courier New" w:hAnsi="Courier New" w:cs="Courier New" w:hint="default"/>
+      </w:rPr>
+    </w:lvl>
+    <w:lvl w:ilvl="8" w:tplc="04090005" w:tentative="1">
+      <w:start w:val="1"/>
+      <w:numFmt w:val="bullet"/>
+      <w:lvlText w:val=""/>
+      <w:lvlJc w:val="left"/>
+      <w:pPr>
+        <w:ind w:left="6565" w:hanging="360"/>
+      </w:pPr>
+      <w:rPr>
+        <w:rFonts w:ascii="Wingdings" w:hAnsi="Wingdings" w:hint="default"/>
+      </w:rPr>
+    </w:lvl>
+  </w:abstractNum>
+  <w:abstractNum w:abstractNumId="1" w15:restartNumberingAfterBreak="0">
+    <w:nsid w:val="25253E92"/>
+    <w:multiLevelType w:val="multilevel"/>
+    <w:tmpl w:val="0409001F"/>
+    <w:lvl w:ilvl="0">
+      <w:start w:val="1"/>
+      <w:numFmt w:val="decimal"/>
+      <w:lvlText w:val="%1."/>
+      <w:lvlJc w:val="left"/>
+      <w:pPr>
+        <w:ind w:left="360" w:hanging="360"/>
+      </w:pPr>
+    </w:lvl>
+    <w:lvl w:ilvl="1">
+      <w:start w:val="1"/>
+      <w:numFmt w:val="decimal"/>
+      <w:lvlText w:val="%1.%2."/>
+      <w:lvlJc w:val="left"/>
+      <w:pPr>
+        <w:ind w:left="792" w:hanging="432"/>
+      </w:pPr>
+    </w:lvl>
+    <w:lvl w:ilvl="2">
+      <w:start w:val="1"/>
+      <w:numFmt w:val="decimal"/>
+      <w:lvlText w:val="%1.%2.%3."/>
+      <w:lvlJc w:val="left"/>
+      <w:pPr>
+        <w:ind w:left="1224" w:hanging="504"/>
+      </w:pPr>
+    </w:lvl>
+    <w:lvl w:ilvl="3">
+      <w:start w:val="1"/>
+      <w:numFmt w:val="decimal"/>
+      <w:lvlText w:val="%1.%2.%3.%4."/>
+      <w:lvlJc w:val="left"/>
+      <w:pPr>
+        <w:ind w:left="1728" w:hanging="648"/>
+      </w:pPr>
+    </w:lvl>
+    <w:lvl w:ilvl="4">
+      <w:start w:val="1"/>
+      <w:numFmt w:val="decimal"/>
+      <w:lvlText w:val="%1.%2.%3.%4.%5."/>
+      <w:lvlJc w:val="left"/>
+      <w:pPr>
+        <w:ind w:left="2232" w:hanging="792"/>
+      </w:pPr>
+    </w:lvl>
+    <w:lvl w:ilvl="5">
+      <w:start w:val="1"/>
+      <w:numFmt w:val="decimal"/>
+      <w:lvlText w:val="%1.%2.%3.%4.%5.%6."/>
+      <w:lvlJc w:val="left"/>
+      <w:pPr>
+        <w:ind w:left="2736" w:hanging="936"/>
+      </w:pPr>
+    </w:lvl>
+    <w:lvl w:ilvl="6">
+      <w:start w:val="1"/>
+      <w:numFmt w:val="decimal"/>
+      <w:lvlText w:val="%1.%2.%3.%4.%5.%6.%7."/>
+      <w:lvlJc w:val="left"/>
+      <w:pPr>
+        <w:ind w:left="3240" w:hanging="1080"/>
+      </w:pPr>
+    </w:lvl>
+    <w:lvl w:ilvl="7">
+      <w:start w:val="1"/>
+      <w:numFmt w:val="decimal"/>
+      <w:lvlText w:val="%1.%2.%3.%4.%5.%6.%7.%8."/>
+      <w:lvlJc w:val="left"/>
+      <w:pPr>
+        <w:ind w:left="3744" w:hanging="1224"/>
+      </w:pPr>
+    </w:lvl>
+    <w:lvl w:ilvl="8">
+      <w:start w:val="1"/>
+      <w:numFmt w:val="decimal"/>
+      <w:lvlText w:val="%1.%2.%3.%4.%5.%6.%7.%8.%9."/>
+      <w:lvlJc w:val="left"/>
+      <w:pPr>
+        <w:ind w:left="4320" w:hanging="1440"/>
+      </w:pPr>
+    </w:lvl>
+  </w:abstractNum>
+  <w:abstractNum w:abstractNumId="2" w15:restartNumberingAfterBreak="0">
+    <w:nsid w:val="637709CC"/>
+    <w:multiLevelType w:val="hybridMultilevel"/>
+    <w:tmpl w:val="06AC731C"/>
+    <w:lvl w:ilvl="0" w:tplc="04090005">
+      <w:start w:val="1"/>
+      <w:numFmt w:val="bullet"/>
+      <w:lvlText w:val=""/>
+      <w:lvlJc w:val="left"/>
+      <w:pPr>
+        <w:ind w:left="805" w:hanging="360"/>
+      </w:pPr>
+      <w:rPr>
+        <w:rFonts w:ascii="Wingdings" w:hAnsi="Wingdings" w:hint="default"/>
+      </w:rPr>
+    </w:lvl>
+    <w:lvl w:ilvl="1" w:tplc="04090003" w:tentative="1">
+      <w:start w:val="1"/>
+      <w:numFmt w:val="bullet"/>
+      <w:lvlText w:val="o"/>
+      <w:lvlJc w:val="left"/>
+      <w:pPr>
+        <w:ind w:left="1525" w:hanging="360"/>
+      </w:pPr>
+      <w:rPr>
+        <w:rFonts w:ascii="Courier New" w:hAnsi="Courier New" w:cs="Courier New" w:hint="default"/>
+      </w:rPr>
+    </w:lvl>
+    <w:lvl w:ilvl="2" w:tplc="04090005" w:tentative="1">
+      <w:start w:val="1"/>
+      <w:numFmt w:val="bullet"/>
+      <w:lvlText w:val=""/>
+      <w:lvlJc w:val="left"/>
+      <w:pPr>
+        <w:ind w:left="2245" w:hanging="360"/>
+      </w:pPr>
+      <w:rPr>
+        <w:rFonts w:ascii="Wingdings" w:hAnsi="Wingdings" w:hint="default"/>
+      </w:rPr>
+    </w:lvl>
+    <w:lvl w:ilvl="3" w:tplc="04090001" w:tentative="1">
+      <w:start w:val="1"/>
+      <w:numFmt w:val="bullet"/>
+      <w:lvlText w:val=""/>
+      <w:lvlJc w:val="left"/>
+      <w:pPr>
+        <w:ind w:left="2965" w:hanging="360"/>
+      </w:pPr>
+      <w:rPr>
+        <w:rFonts w:ascii="Symbol" w:hAnsi="Symbol" w:hint="default"/>
+      </w:rPr>
+    </w:lvl>
+    <w:lvl w:ilvl="4" w:tplc="04090003" w:tentative="1">
+      <w:start w:val="1"/>
+      <w:numFmt w:val="bullet"/>
+      <w:lvlText w:val="o"/>
+      <w:lvlJc w:val="left"/>
+      <w:pPr>
+        <w:ind w:left="3685" w:hanging="360"/>
+      </w:pPr>
+      <w:rPr>
+        <w:rFonts w:ascii="Courier New" w:hAnsi="Courier New" w:cs="Courier New" w:hint="default"/>
+      </w:rPr>
+    </w:lvl>
+    <w:lvl w:ilvl="5" w:tplc="04090005" w:tentative="1">
+      <w:start w:val="1"/>
+      <w:numFmt w:val="bullet"/>
+      <w:lvlText w:val=""/>
+      <w:lvlJc w:val="left"/>
+      <w:pPr>
+        <w:ind w:left="4405" w:hanging="360"/>
+      </w:pPr>
+      <w:rPr>
+        <w:rFonts w:ascii="Wingdings" w:hAnsi="Wingdings" w:hint="default"/>
+      </w:rPr>
+    </w:lvl>
+    <w:lvl w:ilvl="6" w:tplc="04090001" w:tentative="1">
+      <w:start w:val="1"/>
+      <w:numFmt w:val="bullet"/>
+      <w:lvlText w:val=""/>
+      <w:lvlJc w:val="left"/>
+      <w:pPr>
+        <w:ind w:left="5125" w:hanging="360"/>
+      </w:pPr>
+      <w:rPr>
+        <w:rFonts w:ascii="Symbol" w:hAnsi="Symbol" w:hint="default"/>
+      </w:rPr>
+    </w:lvl>
+    <w:lvl w:ilvl="7" w:tplc="04090003" w:tentative="1">
+      <w:start w:val="1"/>
+      <w:numFmt w:val="bullet"/>
+      <w:lvlText w:val="o"/>
+      <w:lvlJc w:val="left"/>
+      <w:pPr>
+        <w:ind w:left="5845" w:hanging="360"/>
+      </w:pPr>
+      <w:rPr>
+        <w:rFonts w:ascii="Courier New" w:hAnsi="Courier New" w:cs="Courier New" w:hint="default"/>
+      </w:rPr>
+    </w:lvl>
+    <w:lvl w:ilvl="8" w:tplc="04090005" w:tentative="1">
+      <w:start w:val="1"/>
+      <w:numFmt w:val="bullet"/>
+      <w:lvlText w:val=""/>
+      <w:lvlJc w:val="left"/>
+      <w:pPr>
+        <w:ind w:left="6565" w:hanging="360"/>
+      </w:pPr>
+      <w:rPr>
+        <w:rFonts w:ascii="Wingdings" w:hAnsi="Wingdings" w:hint="default"/>
+      </w:rPr>
+    </w:lvl>
+  </w:abstractNum>
+  <w:abstractNum w:abstractNumId="3" w15:restartNumberingAfterBreak="0">
+    <w:nsid w:val="78EB1CFB"/>
+    <w:multiLevelType w:val="hybridMultilevel"/>
+    <w:tmpl w:val="0ADCD4CC"/>
+    <w:lvl w:ilvl="0" w:tplc="0409000F">
+      <w:start w:val="1"/>
+      <w:numFmt w:val="decimal"/>
+      <w:lvlText w:val="%1."/>
+      <w:lvlJc w:val="left"/>
+      <w:pPr>
+        <w:ind w:left="805" w:hanging="360"/>
+      </w:pPr>
+    </w:lvl>
+    <w:lvl w:ilvl="1" w:tplc="04090019" w:tentative="1">
+      <w:start w:val="1"/>
+      <w:numFmt w:val="lowerLetter"/>
+      <w:lvlText w:val="%2."/>
+      <w:lvlJc w:val="left"/>
+      <w:pPr>
+        <w:ind w:left="1525" w:hanging="360"/>
+      </w:pPr>
+    </w:lvl>
+    <w:lvl w:ilvl="2" w:tplc="0409001B" w:tentative="1">
+      <w:start w:val="1"/>
+      <w:numFmt w:val="lowerRoman"/>
+      <w:lvlText w:val="%3."/>
+      <w:lvlJc w:val="right"/>
+      <w:pPr>
+        <w:ind w:left="2245" w:hanging="180"/>
+      </w:pPr>
+    </w:lvl>
+    <w:lvl w:ilvl="3" w:tplc="0409000F" w:tentative="1">
+      <w:start w:val="1"/>
+      <w:numFmt w:val="decimal"/>
+      <w:lvlText w:val="%4."/>
+      <w:lvlJc w:val="left"/>
+      <w:pPr>
+        <w:ind w:left="2965" w:hanging="360"/>
+      </w:pPr>
+    </w:lvl>
+    <w:lvl w:ilvl="4" w:tplc="04090019" w:tentative="1">
+      <w:start w:val="1"/>
+      <w:numFmt w:val="lowerLetter"/>
+      <w:lvlText w:val="%5."/>
+      <w:lvlJc w:val="left"/>
+      <w:pPr>
+        <w:ind w:left="3685" w:hanging="360"/>
+      </w:pPr>
+    </w:lvl>
+    <w:lvl w:ilvl="5" w:tplc="0409001B" w:tentative="1">
+      <w:start w:val="1"/>
+      <w:numFmt w:val="lowerRoman"/>
+      <w:lvlText w:val="%6."/>
+      <w:lvlJc w:val="right"/>
+      <w:pPr>
+        <w:ind w:left="4405" w:hanging="180"/>
+      </w:pPr>
+    </w:lvl>
+    <w:lvl w:ilvl="6" w:tplc="0409000F" w:tentative="1">
+      <w:start w:val="1"/>
+      <w:numFmt w:val="decimal"/>
+      <w:lvlText w:val="%7."/>
+      <w:lvlJc w:val="left"/>
+      <w:pPr>
+        <w:ind w:left="5125" w:hanging="360"/>
+      </w:pPr>
+    </w:lvl>
+    <w:lvl w:ilvl="7" w:tplc="04090019" w:tentative="1">
+      <w:start w:val="1"/>
+      <w:numFmt w:val="lowerLetter"/>
+      <w:lvlText w:val="%8."/>
+      <w:lvlJc w:val="left"/>
+      <w:pPr>
+        <w:ind w:left="5845" w:hanging="360"/>
+      </w:pPr>
+    </w:lvl>
+    <w:lvl w:ilvl="8" w:tplc="0409001B" w:tentative="1">
+      <w:start w:val="1"/>
+      <w:numFmt w:val="lowerRoman"/>
+      <w:lvlText w:val="%9."/>
+      <w:lvlJc w:val="right"/>
+      <w:pPr>
+        <w:ind w:left="6565" w:hanging="180"/>
+      </w:pPr>
+    </w:lvl>
+  </w:abstractNum>
+  <w:abstractNum w:abstractNumId="4" w15:restartNumberingAfterBreak="0">
+    <w:nsid w:val="7E8E6D4E"/>
+    <w:multiLevelType w:val="hybridMultilevel"/>
+    <w:tmpl w:val="26387ACE"/>
+    <w:lvl w:ilvl="0" w:tplc="B906D1F2">
+      <w:numFmt w:val="bullet"/>
+      <w:lvlText w:val=""/>
+      <w:lvlJc w:val="left"/>
+      <w:pPr>
+        <w:ind w:left="805" w:hanging="360"/>
+      </w:pPr>
+      <w:rPr>
+        <w:rFonts w:ascii="Wingdings" w:eastAsia="Wingdings" w:hAnsi="Wingdings" w:cs="Wingdings" w:hint="default"/>
+        <w:w w:val="99"/>
+        <w:sz w:val="20"/>
+        <w:szCs w:val="20"/>
+        <w:lang w:val="en-US" w:eastAsia="en-US" w:bidi="ar-SA"/>
+      </w:rPr>
+    </w:lvl>
+    <w:lvl w:ilvl="1" w:tplc="CB8EBDE4">
+      <w:numFmt w:val="bullet"/>
+      <w:lvlText w:val="•"/>
+      <w:lvlJc w:val="left"/>
+      <w:pPr>
+        <w:ind w:left="1707" w:hanging="360"/>
+      </w:pPr>
+      <w:rPr>
+        <w:rFonts w:hint="default"/>
+        <w:lang w:val="en-US" w:eastAsia="en-US" w:bidi="ar-SA"/>
+      </w:rPr>
+    </w:lvl>
+    <w:lvl w:ilvl="2" w:tplc="69A41124">
+      <w:numFmt w:val="bullet"/>
+      <w:lvlText w:val="•"/>
+      <w:lvlJc w:val="left"/>
+      <w:pPr>
+        <w:ind w:left="2615" w:hanging="360"/>
+      </w:pPr>
+      <w:rPr>
+        <w:rFonts w:hint="default"/>
+        <w:lang w:val="en-US" w:eastAsia="en-US" w:bidi="ar-SA"/>
+      </w:rPr>
+    </w:lvl>
+    <w:lvl w:ilvl="3" w:tplc="0518A994">
+      <w:numFmt w:val="bullet"/>
+      <w:lvlText w:val="•"/>
+      <w:lvlJc w:val="left"/>
+      <w:pPr>
+        <w:ind w:left="3523" w:hanging="360"/>
+      </w:pPr>
+      <w:rPr>
+        <w:rFonts w:hint="default"/>
+        <w:lang w:val="en-US" w:eastAsia="en-US" w:bidi="ar-SA"/>
+      </w:rPr>
+    </w:lvl>
+    <w:lvl w:ilvl="4" w:tplc="FD3EE976">
+      <w:numFmt w:val="bullet"/>
+      <w:lvlText w:val="•"/>
+      <w:lvlJc w:val="left"/>
+      <w:pPr>
+        <w:ind w:left="4431" w:hanging="360"/>
+      </w:pPr>
+      <w:rPr>
+        <w:rFonts w:hint="default"/>
+        <w:lang w:val="en-US" w:eastAsia="en-US" w:bidi="ar-SA"/>
+      </w:rPr>
+    </w:lvl>
+    <w:lvl w:ilvl="5" w:tplc="F3C8CDAE">
+      <w:numFmt w:val="bullet"/>
+      <w:lvlText w:val="•"/>
+      <w:lvlJc w:val="left"/>
+      <w:pPr>
+        <w:ind w:left="5339" w:hanging="360"/>
+      </w:pPr>
+      <w:rPr>
+        <w:rFonts w:hint="default"/>
+        <w:lang w:val="en-US" w:eastAsia="en-US" w:bidi="ar-SA"/>
+      </w:rPr>
+    </w:lvl>
+    <w:lvl w:ilvl="6" w:tplc="2290788A">
+      <w:numFmt w:val="bullet"/>
+      <w:lvlText w:val="•"/>
+      <w:lvlJc w:val="left"/>
+      <w:pPr>
+        <w:ind w:left="6246" w:hanging="360"/>
+      </w:pPr>
+      <w:rPr>
+        <w:rFonts w:hint="default"/>
+        <w:lang w:val="en-US" w:eastAsia="en-US" w:bidi="ar-SA"/>
+      </w:rPr>
+    </w:lvl>
+    <w:lvl w:ilvl="7" w:tplc="C5BA1EE2">
+      <w:numFmt w:val="bullet"/>
+      <w:lvlText w:val="•"/>
+      <w:lvlJc w:val="left"/>
+      <w:pPr>
+        <w:ind w:left="7154" w:hanging="360"/>
+      </w:pPr>
+      <w:rPr>
+        <w:rFonts w:hint="default"/>
+        <w:lang w:val="en-US" w:eastAsia="en-US" w:bidi="ar-SA"/>
+      </w:rPr>
+    </w:lvl>
+    <w:lvl w:ilvl="8" w:tplc="317E000C">
+      <w:numFmt w:val="bullet"/>
+      <w:lvlText w:val="•"/>
+      <w:lvlJc w:val="left"/>
+      <w:pPr>
+        <w:ind w:left="8062" w:hanging="360"/>
+      </w:pPr>
+      <w:rPr>
+        <w:rFonts w:hint="default"/>
+        <w:lang w:val="en-US" w:eastAsia="en-US" w:bidi="ar-SA"/>
+      </w:rPr>
+    </w:lvl>
+  </w:abstractNum>
+  <w:num w:numId="1">
+    <w:abstractNumId w:val="4"/>
+  </w:num>
+  <w:num w:numId="2">
+    <w:abstractNumId w:val="2"/>
+  </w:num>
+  <w:num w:numId="3">
+    <w:abstractNumId w:val="0"/>
+  </w:num>
+  <w:num w:numId="4">
+    <w:abstractNumId w:val="3"/>
+  </w:num>
+  <w:num w:numId="5">
+    <w:abstractNumId w:val="1"/>
+  </w:num>
+</w:numbering>
 </file>
 
 <file path=word/styles.xml><?xml version="1.0" encoding="utf-8"?>
@@ -1061,6 +2516,22 @@
     <w:semiHidden/>
     <w:unhideWhenUsed/>
   </w:style>
+  <w:style w:type="paragraph" w:customStyle="1" w:styleId="TableParagraph">
+    <w:name w:val="Table Paragraph"/>
+    <w:basedOn w:val="Normal"/>
+    <w:uiPriority w:val="1"/>
+    <w:qFormat/>
+    <w:rsid w:val="008D1BCE"/>
+    <w:pPr>
+      <w:widowControl w:val="0"/>
+      <w:autoSpaceDE w:val="0"/>
+      <w:autoSpaceDN w:val="0"/>
+      <w:spacing w:after="0" w:line="240" w:lineRule="auto"/>
+    </w:pPr>
+    <w:rPr>
+      <w:rFonts w:ascii="Arial" w:eastAsia="Arial" w:hAnsi="Arial" w:cs="Arial"/>
+    </w:rPr>
+  </w:style>
 </w:styles>
 </file>
 

</xml_diff>